<commit_message>
Suche nach Standort, Suche nach Eingabe, Einheit handeln
</commit_message>
<xml_diff>
--- a/Dokumentation/02-Pflichtenheft/Pflichtenheft_marwen_and_dali__1_.docx
+++ b/Dokumentation/02-Pflichtenheft/Pflichtenheft_marwen_and_dali__1_.docx
@@ -2536,7 +2536,10 @@
         </w:rPr>
       </w:pPr>
       <w:r>
-        <w:rPr/>
+        <w:rPr>
+          <w:bCs/>
+          <w:szCs w:val="28"/>
+        </w:rPr>
       </w:r>
     </w:p>
     <w:p>
@@ -2553,7 +2556,10 @@
         </w:rPr>
       </w:pPr>
       <w:r>
-        <w:rPr/>
+        <w:rPr>
+          <w:bCs/>
+          <w:szCs w:val="28"/>
+        </w:rPr>
       </w:r>
     </w:p>
     <w:p>
@@ -2570,7 +2576,10 @@
         </w:rPr>
       </w:pPr>
       <w:r>
-        <w:rPr/>
+        <w:rPr>
+          <w:bCs/>
+          <w:szCs w:val="28"/>
+        </w:rPr>
       </w:r>
     </w:p>
     <w:p>
@@ -2587,7 +2596,10 @@
         </w:rPr>
       </w:pPr>
       <w:r>
-        <w:rPr/>
+        <w:rPr>
+          <w:bCs/>
+          <w:szCs w:val="28"/>
+        </w:rPr>
       </w:r>
     </w:p>
     <w:p>
@@ -2604,7 +2616,10 @@
         </w:rPr>
       </w:pPr>
       <w:r>
-        <w:rPr/>
+        <w:rPr>
+          <w:bCs/>
+          <w:szCs w:val="28"/>
+        </w:rPr>
       </w:r>
     </w:p>
     <w:p>
@@ -2621,7 +2636,10 @@
         </w:rPr>
       </w:pPr>
       <w:r>
-        <w:rPr/>
+        <w:rPr>
+          <w:bCs/>
+          <w:szCs w:val="28"/>
+        </w:rPr>
       </w:r>
     </w:p>
     <w:p>
@@ -2638,7 +2656,10 @@
         </w:rPr>
       </w:pPr>
       <w:r>
-        <w:rPr/>
+        <w:rPr>
+          <w:bCs/>
+          <w:szCs w:val="28"/>
+        </w:rPr>
       </w:r>
     </w:p>
     <w:p>
@@ -2655,7 +2676,10 @@
         </w:rPr>
       </w:pPr>
       <w:r>
-        <w:rPr/>
+        <w:rPr>
+          <w:bCs/>
+          <w:szCs w:val="28"/>
+        </w:rPr>
       </w:r>
     </w:p>
     <w:p>
@@ -2672,7 +2696,10 @@
         </w:rPr>
       </w:pPr>
       <w:r>
-        <w:rPr/>
+        <w:rPr>
+          <w:bCs/>
+          <w:szCs w:val="28"/>
+        </w:rPr>
       </w:r>
     </w:p>
     <w:p>
@@ -2689,7 +2716,10 @@
         </w:rPr>
       </w:pPr>
       <w:r>
-        <w:rPr/>
+        <w:rPr>
+          <w:bCs/>
+          <w:szCs w:val="28"/>
+        </w:rPr>
       </w:r>
     </w:p>
     <w:p>
@@ -2706,7 +2736,10 @@
         </w:rPr>
       </w:pPr>
       <w:r>
-        <w:rPr/>
+        <w:rPr>
+          <w:bCs/>
+          <w:szCs w:val="28"/>
+        </w:rPr>
       </w:r>
     </w:p>
     <w:p>
@@ -2723,7 +2756,10 @@
         </w:rPr>
       </w:pPr>
       <w:r>
-        <w:rPr/>
+        <w:rPr>
+          <w:bCs/>
+          <w:szCs w:val="28"/>
+        </w:rPr>
       </w:r>
     </w:p>
     <w:p>
@@ -2740,7 +2776,10 @@
         </w:rPr>
       </w:pPr>
       <w:r>
-        <w:rPr/>
+        <w:rPr>
+          <w:bCs/>
+          <w:szCs w:val="28"/>
+        </w:rPr>
       </w:r>
     </w:p>
     <w:p>
@@ -2757,7 +2796,10 @@
         </w:rPr>
       </w:pPr>
       <w:r>
-        <w:rPr/>
+        <w:rPr>
+          <w:bCs/>
+          <w:szCs w:val="28"/>
+        </w:rPr>
       </w:r>
     </w:p>
     <w:p>
@@ -2774,7 +2816,10 @@
         </w:rPr>
       </w:pPr>
       <w:r>
-        <w:rPr/>
+        <w:rPr>
+          <w:bCs/>
+          <w:szCs w:val="28"/>
+        </w:rPr>
       </w:r>
     </w:p>
     <w:p>
@@ -2791,7 +2836,10 @@
         </w:rPr>
       </w:pPr>
       <w:r>
-        <w:rPr/>
+        <w:rPr>
+          <w:bCs/>
+          <w:szCs w:val="28"/>
+        </w:rPr>
       </w:r>
     </w:p>
     <w:p>
@@ -2808,7 +2856,10 @@
         </w:rPr>
       </w:pPr>
       <w:r>
-        <w:rPr/>
+        <w:rPr>
+          <w:bCs/>
+          <w:szCs w:val="28"/>
+        </w:rPr>
       </w:r>
     </w:p>
     <w:p>
@@ -2825,7 +2876,10 @@
         </w:rPr>
       </w:pPr>
       <w:r>
-        <w:rPr/>
+        <w:rPr>
+          <w:bCs/>
+          <w:szCs w:val="28"/>
+        </w:rPr>
       </w:r>
     </w:p>
     <w:p>
@@ -3505,8 +3559,8 @@
         <w:pStyle w:val="Berschrift4"/>
         <w:rPr/>
       </w:pPr>
-      <w:bookmarkStart w:id="2" w:name="_Toc99226941"/>
-      <w:bookmarkStart w:id="3" w:name="_Toc102464365"/>
+      <w:bookmarkStart w:id="2" w:name="_Toc102464365"/>
+      <w:bookmarkStart w:id="3" w:name="_Toc99226941"/>
       <w:r>
         <w:rPr/>
         <w:t>Verzeichnis vorhandener Dokumente</w:t>
@@ -3776,8 +3830,8 @@
         <w:ind w:left="794" w:hanging="794"/>
         <w:rPr/>
       </w:pPr>
-      <w:bookmarkStart w:id="4" w:name="_Toc102464366"/>
-      <w:bookmarkStart w:id="5" w:name="_Toc99226942"/>
+      <w:bookmarkStart w:id="4" w:name="_Toc99226942"/>
+      <w:bookmarkStart w:id="5" w:name="_Toc102464366"/>
       <w:bookmarkStart w:id="6" w:name="_Toc1217985051"/>
       <w:bookmarkEnd w:id="6"/>
       <w:r>
@@ -3849,10 +3903,10 @@
         <w:ind w:left="794" w:hanging="794"/>
         <w:rPr/>
       </w:pPr>
-      <w:bookmarkStart w:id="7" w:name="_Toc102464367"/>
-      <w:bookmarkStart w:id="8" w:name="_Toc99226943"/>
-      <w:bookmarkStart w:id="9" w:name="_Toc125538293"/>
-      <w:bookmarkStart w:id="10" w:name="_Toc516920892"/>
+      <w:bookmarkStart w:id="7" w:name="_Toc99226943"/>
+      <w:bookmarkStart w:id="8" w:name="_Toc102464367"/>
+      <w:bookmarkStart w:id="9" w:name="_Toc516920892"/>
+      <w:bookmarkStart w:id="10" w:name="_Toc125538293"/>
       <w:bookmarkEnd w:id="9"/>
       <w:bookmarkEnd w:id="10"/>
       <w:r>
@@ -3890,8 +3944,8 @@
         <w:tblLook w:firstRow="0" w:noVBand="0" w:lastRow="0" w:firstColumn="0" w:lastColumn="0" w:noHBand="0" w:val="0000"/>
       </w:tblPr>
       <w:tblGrid>
-        <w:gridCol w:w="355"/>
-        <w:gridCol w:w="4505"/>
+        <w:gridCol w:w="354"/>
+        <w:gridCol w:w="4506"/>
         <w:gridCol w:w="4860"/>
       </w:tblGrid>
       <w:tr>
@@ -3901,7 +3955,7 @@
         </w:trPr>
         <w:tc>
           <w:tcPr>
-            <w:tcW w:w="355" w:type="dxa"/>
+            <w:tcW w:w="354" w:type="dxa"/>
             <w:tcBorders>
               <w:top w:val="single" w:sz="6" w:space="0" w:color="000000"/>
               <w:left w:val="single" w:sz="6" w:space="0" w:color="000000"/>
@@ -3931,7 +3985,7 @@
         </w:tc>
         <w:tc>
           <w:tcPr>
-            <w:tcW w:w="4505" w:type="dxa"/>
+            <w:tcW w:w="4506" w:type="dxa"/>
             <w:tcBorders>
               <w:top w:val="single" w:sz="6" w:space="0" w:color="000000"/>
               <w:left w:val="single" w:sz="6" w:space="0" w:color="000000"/>
@@ -3996,7 +4050,7 @@
         </w:trPr>
         <w:tc>
           <w:tcPr>
-            <w:tcW w:w="355" w:type="dxa"/>
+            <w:tcW w:w="354" w:type="dxa"/>
             <w:tcBorders>
               <w:top w:val="single" w:sz="6" w:space="0" w:color="000000"/>
               <w:left w:val="single" w:sz="6" w:space="0" w:color="000000"/>
@@ -4018,7 +4072,7 @@
         </w:tc>
         <w:tc>
           <w:tcPr>
-            <w:tcW w:w="4505" w:type="dxa"/>
+            <w:tcW w:w="4506" w:type="dxa"/>
             <w:tcBorders>
               <w:top w:val="single" w:sz="6" w:space="0" w:color="000000"/>
               <w:left w:val="single" w:sz="6" w:space="0" w:color="000000"/>
@@ -4067,7 +4121,7 @@
         </w:trPr>
         <w:tc>
           <w:tcPr>
-            <w:tcW w:w="355" w:type="dxa"/>
+            <w:tcW w:w="354" w:type="dxa"/>
             <w:tcBorders>
               <w:top w:val="single" w:sz="6" w:space="0" w:color="000000"/>
               <w:left w:val="single" w:sz="6" w:space="0" w:color="000000"/>
@@ -4089,7 +4143,7 @@
         </w:tc>
         <w:tc>
           <w:tcPr>
-            <w:tcW w:w="4505" w:type="dxa"/>
+            <w:tcW w:w="4506" w:type="dxa"/>
             <w:tcBorders>
               <w:top w:val="single" w:sz="6" w:space="0" w:color="000000"/>
               <w:left w:val="single" w:sz="6" w:space="0" w:color="000000"/>
@@ -4138,7 +4192,7 @@
         </w:trPr>
         <w:tc>
           <w:tcPr>
-            <w:tcW w:w="355" w:type="dxa"/>
+            <w:tcW w:w="354" w:type="dxa"/>
             <w:tcBorders>
               <w:top w:val="single" w:sz="6" w:space="0" w:color="000000"/>
               <w:left w:val="single" w:sz="6" w:space="0" w:color="000000"/>
@@ -4160,7 +4214,7 @@
         </w:tc>
         <w:tc>
           <w:tcPr>
-            <w:tcW w:w="4505" w:type="dxa"/>
+            <w:tcW w:w="4506" w:type="dxa"/>
             <w:tcBorders>
               <w:top w:val="single" w:sz="6" w:space="0" w:color="000000"/>
               <w:left w:val="single" w:sz="6" w:space="0" w:color="000000"/>
@@ -4209,7 +4263,7 @@
         </w:trPr>
         <w:tc>
           <w:tcPr>
-            <w:tcW w:w="355" w:type="dxa"/>
+            <w:tcW w:w="354" w:type="dxa"/>
             <w:tcBorders>
               <w:top w:val="single" w:sz="6" w:space="0" w:color="000000"/>
               <w:left w:val="single" w:sz="6" w:space="0" w:color="000000"/>
@@ -4231,7 +4285,7 @@
         </w:tc>
         <w:tc>
           <w:tcPr>
-            <w:tcW w:w="4505" w:type="dxa"/>
+            <w:tcW w:w="4506" w:type="dxa"/>
             <w:tcBorders>
               <w:top w:val="single" w:sz="6" w:space="0" w:color="000000"/>
               <w:left w:val="single" w:sz="6" w:space="0" w:color="000000"/>
@@ -4280,7 +4334,7 @@
         </w:trPr>
         <w:tc>
           <w:tcPr>
-            <w:tcW w:w="355" w:type="dxa"/>
+            <w:tcW w:w="354" w:type="dxa"/>
             <w:tcBorders>
               <w:top w:val="single" w:sz="6" w:space="0" w:color="000000"/>
               <w:left w:val="single" w:sz="6" w:space="0" w:color="000000"/>
@@ -4302,7 +4356,7 @@
         </w:tc>
         <w:tc>
           <w:tcPr>
-            <w:tcW w:w="4505" w:type="dxa"/>
+            <w:tcW w:w="4506" w:type="dxa"/>
             <w:tcBorders>
               <w:top w:val="single" w:sz="6" w:space="0" w:color="000000"/>
               <w:left w:val="single" w:sz="6" w:space="0" w:color="000000"/>
@@ -4368,10 +4422,10 @@
         <w:ind w:left="794" w:hanging="794"/>
         <w:rPr/>
       </w:pPr>
-      <w:bookmarkStart w:id="11" w:name="_Toc102464368"/>
-      <w:bookmarkStart w:id="12" w:name="_Toc99226944"/>
-      <w:bookmarkStart w:id="13" w:name="_Toc121798507"/>
-      <w:bookmarkStart w:id="14" w:name="_Toc516920893"/>
+      <w:bookmarkStart w:id="11" w:name="_Toc99226944"/>
+      <w:bookmarkStart w:id="12" w:name="_Toc102464368"/>
+      <w:bookmarkStart w:id="13" w:name="_Toc516920893"/>
+      <w:bookmarkStart w:id="14" w:name="_Toc121798507"/>
       <w:bookmarkEnd w:id="13"/>
       <w:bookmarkEnd w:id="14"/>
       <w:r>
@@ -4409,8 +4463,8 @@
         <w:tblLook w:firstRow="0" w:noVBand="0" w:lastRow="0" w:firstColumn="0" w:lastColumn="0" w:noHBand="0" w:val="0000"/>
       </w:tblPr>
       <w:tblGrid>
-        <w:gridCol w:w="355"/>
-        <w:gridCol w:w="9364"/>
+        <w:gridCol w:w="354"/>
+        <w:gridCol w:w="9365"/>
       </w:tblGrid>
       <w:tr>
         <w:trPr>
@@ -4419,7 +4473,7 @@
         </w:trPr>
         <w:tc>
           <w:tcPr>
-            <w:tcW w:w="355" w:type="dxa"/>
+            <w:tcW w:w="354" w:type="dxa"/>
             <w:tcBorders>
               <w:top w:val="single" w:sz="6" w:space="0" w:color="000000"/>
               <w:left w:val="single" w:sz="6" w:space="0" w:color="000000"/>
@@ -4449,7 +4503,7 @@
         </w:tc>
         <w:tc>
           <w:tcPr>
-            <w:tcW w:w="9364" w:type="dxa"/>
+            <w:tcW w:w="9365" w:type="dxa"/>
             <w:tcBorders>
               <w:top w:val="single" w:sz="6" w:space="0" w:color="000000"/>
               <w:left w:val="single" w:sz="6" w:space="0" w:color="000000"/>
@@ -4495,7 +4549,7 @@
         </w:trPr>
         <w:tc>
           <w:tcPr>
-            <w:tcW w:w="355" w:type="dxa"/>
+            <w:tcW w:w="354" w:type="dxa"/>
             <w:tcBorders>
               <w:top w:val="single" w:sz="6" w:space="0" w:color="000000"/>
               <w:left w:val="single" w:sz="6" w:space="0" w:color="000000"/>
@@ -4517,7 +4571,7 @@
         </w:tc>
         <w:tc>
           <w:tcPr>
-            <w:tcW w:w="9364" w:type="dxa"/>
+            <w:tcW w:w="9365" w:type="dxa"/>
             <w:tcBorders>
               <w:top w:val="single" w:sz="6" w:space="0" w:color="000000"/>
               <w:left w:val="single" w:sz="6" w:space="0" w:color="000000"/>
@@ -4554,7 +4608,7 @@
         </w:trPr>
         <w:tc>
           <w:tcPr>
-            <w:tcW w:w="355" w:type="dxa"/>
+            <w:tcW w:w="354" w:type="dxa"/>
             <w:tcBorders>
               <w:top w:val="single" w:sz="6" w:space="0" w:color="000000"/>
               <w:left w:val="single" w:sz="6" w:space="0" w:color="000000"/>
@@ -4576,7 +4630,7 @@
         </w:tc>
         <w:tc>
           <w:tcPr>
-            <w:tcW w:w="9364" w:type="dxa"/>
+            <w:tcW w:w="9365" w:type="dxa"/>
             <w:tcBorders>
               <w:top w:val="single" w:sz="6" w:space="0" w:color="000000"/>
               <w:left w:val="single" w:sz="6" w:space="0" w:color="000000"/>
@@ -4603,7 +4657,7 @@
         </w:trPr>
         <w:tc>
           <w:tcPr>
-            <w:tcW w:w="355" w:type="dxa"/>
+            <w:tcW w:w="354" w:type="dxa"/>
             <w:tcBorders>
               <w:top w:val="single" w:sz="6" w:space="0" w:color="000000"/>
               <w:left w:val="single" w:sz="6" w:space="0" w:color="000000"/>
@@ -4625,7 +4679,7 @@
         </w:tc>
         <w:tc>
           <w:tcPr>
-            <w:tcW w:w="9364" w:type="dxa"/>
+            <w:tcW w:w="9365" w:type="dxa"/>
             <w:tcBorders>
               <w:top w:val="single" w:sz="6" w:space="0" w:color="000000"/>
               <w:left w:val="single" w:sz="6" w:space="0" w:color="000000"/>
@@ -4663,7 +4717,7 @@
         </w:trPr>
         <w:tc>
           <w:tcPr>
-            <w:tcW w:w="355" w:type="dxa"/>
+            <w:tcW w:w="354" w:type="dxa"/>
             <w:tcBorders>
               <w:top w:val="single" w:sz="6" w:space="0" w:color="000000"/>
               <w:left w:val="single" w:sz="6" w:space="0" w:color="000000"/>
@@ -4685,7 +4739,7 @@
         </w:tc>
         <w:tc>
           <w:tcPr>
-            <w:tcW w:w="9364" w:type="dxa"/>
+            <w:tcW w:w="9365" w:type="dxa"/>
             <w:tcBorders>
               <w:top w:val="single" w:sz="6" w:space="0" w:color="000000"/>
               <w:left w:val="single" w:sz="6" w:space="0" w:color="000000"/>
@@ -4712,7 +4766,7 @@
         </w:trPr>
         <w:tc>
           <w:tcPr>
-            <w:tcW w:w="355" w:type="dxa"/>
+            <w:tcW w:w="354" w:type="dxa"/>
             <w:tcBorders>
               <w:top w:val="single" w:sz="6" w:space="0" w:color="000000"/>
               <w:left w:val="single" w:sz="6" w:space="0" w:color="000000"/>
@@ -4734,7 +4788,7 @@
         </w:tc>
         <w:tc>
           <w:tcPr>
-            <w:tcW w:w="9364" w:type="dxa"/>
+            <w:tcW w:w="9365" w:type="dxa"/>
             <w:tcBorders>
               <w:top w:val="single" w:sz="6" w:space="0" w:color="000000"/>
               <w:left w:val="single" w:sz="6" w:space="0" w:color="000000"/>
@@ -4814,8 +4868,8 @@
         <w:tblLook w:firstRow="0" w:noVBand="0" w:lastRow="0" w:firstColumn="0" w:lastColumn="0" w:noHBand="0" w:val="0000"/>
       </w:tblPr>
       <w:tblGrid>
-        <w:gridCol w:w="355"/>
-        <w:gridCol w:w="9364"/>
+        <w:gridCol w:w="354"/>
+        <w:gridCol w:w="9365"/>
       </w:tblGrid>
       <w:tr>
         <w:trPr>
@@ -4824,7 +4878,7 @@
         </w:trPr>
         <w:tc>
           <w:tcPr>
-            <w:tcW w:w="355" w:type="dxa"/>
+            <w:tcW w:w="354" w:type="dxa"/>
             <w:tcBorders>
               <w:top w:val="single" w:sz="6" w:space="0" w:color="000000"/>
               <w:left w:val="single" w:sz="6" w:space="0" w:color="000000"/>
@@ -4854,7 +4908,7 @@
         </w:tc>
         <w:tc>
           <w:tcPr>
-            <w:tcW w:w="9364" w:type="dxa"/>
+            <w:tcW w:w="9365" w:type="dxa"/>
             <w:tcBorders>
               <w:top w:val="single" w:sz="6" w:space="0" w:color="000000"/>
               <w:left w:val="single" w:sz="6" w:space="0" w:color="000000"/>
@@ -4898,7 +4952,7 @@
         </w:trPr>
         <w:tc>
           <w:tcPr>
-            <w:tcW w:w="355" w:type="dxa"/>
+            <w:tcW w:w="354" w:type="dxa"/>
             <w:tcBorders>
               <w:top w:val="single" w:sz="6" w:space="0" w:color="000000"/>
               <w:left w:val="single" w:sz="6" w:space="0" w:color="000000"/>
@@ -4920,7 +4974,7 @@
         </w:tc>
         <w:tc>
           <w:tcPr>
-            <w:tcW w:w="9364" w:type="dxa"/>
+            <w:tcW w:w="9365" w:type="dxa"/>
             <w:tcBorders>
               <w:top w:val="single" w:sz="6" w:space="0" w:color="000000"/>
               <w:left w:val="single" w:sz="6" w:space="0" w:color="000000"/>
@@ -4947,7 +5001,7 @@
         </w:trPr>
         <w:tc>
           <w:tcPr>
-            <w:tcW w:w="355" w:type="dxa"/>
+            <w:tcW w:w="354" w:type="dxa"/>
             <w:tcBorders>
               <w:top w:val="single" w:sz="6" w:space="0" w:color="000000"/>
               <w:left w:val="single" w:sz="6" w:space="0" w:color="000000"/>
@@ -4969,7 +5023,7 @@
         </w:tc>
         <w:tc>
           <w:tcPr>
-            <w:tcW w:w="9364" w:type="dxa"/>
+            <w:tcW w:w="9365" w:type="dxa"/>
             <w:tcBorders>
               <w:top w:val="single" w:sz="6" w:space="0" w:color="000000"/>
               <w:left w:val="single" w:sz="6" w:space="0" w:color="000000"/>
@@ -4996,7 +5050,7 @@
         </w:trPr>
         <w:tc>
           <w:tcPr>
-            <w:tcW w:w="355" w:type="dxa"/>
+            <w:tcW w:w="354" w:type="dxa"/>
             <w:tcBorders>
               <w:top w:val="single" w:sz="6" w:space="0" w:color="000000"/>
               <w:left w:val="single" w:sz="6" w:space="0" w:color="000000"/>
@@ -5018,7 +5072,7 @@
         </w:tc>
         <w:tc>
           <w:tcPr>
-            <w:tcW w:w="9364" w:type="dxa"/>
+            <w:tcW w:w="9365" w:type="dxa"/>
             <w:tcBorders>
               <w:top w:val="single" w:sz="6" w:space="0" w:color="000000"/>
               <w:left w:val="single" w:sz="6" w:space="0" w:color="000000"/>
@@ -5062,8 +5116,8 @@
         <w:ind w:left="794" w:hanging="794"/>
         <w:rPr/>
       </w:pPr>
-      <w:bookmarkStart w:id="15" w:name="_Toc102464369"/>
-      <w:bookmarkStart w:id="16" w:name="_Toc99226945"/>
+      <w:bookmarkStart w:id="15" w:name="_Toc99226945"/>
+      <w:bookmarkStart w:id="16" w:name="_Toc102464369"/>
       <w:r>
         <w:rPr/>
         <w:t>Workflow</w:t>
@@ -5181,7 +5235,69 @@
             <w:i/>
             <w:iCs/>
           </w:rPr>
-          <w:t xml:space="preserve">Abbildung 1:  </w:t>
+          <w:t>A</w:t>
+        </w:r>
+        <w:r>
+          <w:rPr>
+            <w:rStyle w:val="Internetverknpfung"/>
+            <w:rFonts w:cs="Arial"/>
+            <w:i/>
+            <w:iCs/>
+          </w:rPr>
+          <w:t xml:space="preserve">bbildung 1:  </w:t>
+        </w:r>
+        <w:r>
+          <w:fldChar w:fldCharType="begin"/>
+        </w:r>
+        <w:r>
+          <w:rPr>
+            <w:rStyle w:val="Internetverknpfung"/>
+            <w:i/>
+            <w:iCs/>
+            <w:rFonts w:cs="Arial"/>
+          </w:rPr>
+        </w:r>
+        <w:r>
+          <w:rPr>
+            <w:rStyle w:val="Internetverknpfung"/>
+            <w:rFonts w:cs="Arial"/>
+            <w:i/>
+            <w:iCs/>
+          </w:rPr>
+        </w:r>
+        <w:r>
+          <w:rPr>
+            <w:rStyle w:val="Internetverknpfung"/>
+            <w:i/>
+            <w:iCs/>
+            <w:rFonts w:cs="Arial"/>
+          </w:rPr>
+          <w:fldChar w:fldCharType="separate"/>
+        </w:r>
+        <w:r>
+          <w:rPr>
+            <w:rStyle w:val="Internetverknpfung"/>
+            <w:rFonts w:cs="Arial"/>
+            <w:i/>
+            <w:iCs/>
+          </w:rPr>
+        </w:r>
+        <w:r>
+          <w:rPr>
+            <w:rStyle w:val="Internetverknpfung"/>
+            <w:rFonts w:cs="Arial"/>
+            <w:i/>
+            <w:iCs/>
+          </w:rPr>
+        </w:r>
+        <w:r>
+          <w:rPr>
+            <w:rStyle w:val="Internetverknpfung"/>
+            <w:i/>
+            <w:iCs/>
+            <w:rFonts w:cs="Arial"/>
+          </w:rPr>
+          <w:fldChar w:fldCharType="end"/>
         </w:r>
         <w:r>
           <w:rPr>
@@ -5253,8 +5369,8 @@
         <w:ind w:left="794" w:hanging="794"/>
         <w:rPr/>
       </w:pPr>
-      <w:bookmarkStart w:id="17" w:name="_Toc102464370"/>
-      <w:bookmarkStart w:id="18" w:name="_Toc99226946"/>
+      <w:bookmarkStart w:id="17" w:name="_Toc99226946"/>
+      <w:bookmarkStart w:id="18" w:name="_Toc102464370"/>
       <w:r>
         <w:rPr/>
         <w:t>Funktionalität</w:t>
@@ -5268,8 +5384,8 @@
         <w:ind w:left="794" w:hanging="794"/>
         <w:rPr/>
       </w:pPr>
-      <w:bookmarkStart w:id="19" w:name="_Toc102464371"/>
-      <w:bookmarkStart w:id="20" w:name="_Toc99226947"/>
+      <w:bookmarkStart w:id="19" w:name="_Toc99226947"/>
+      <w:bookmarkStart w:id="20" w:name="_Toc102464371"/>
       <w:r>
         <w:rPr/>
         <w:t>Überblick</w:t>
@@ -5365,7 +5481,30 @@
         </w:tabs>
         <w:rPr/>
       </w:pPr>
+      <w:r>
+        <w:fldChar w:fldCharType="begin"/>
+      </w:r>
+      <w:r>
+        <w:rPr/>
+      </w:r>
       <w:hyperlink w:anchor="_Toc104240037">
+        <w:r>
+          <w:rPr/>
+        </w:r>
+        <w:r>
+          <w:rPr/>
+          <w:fldChar w:fldCharType="separate"/>
+        </w:r>
+        <w:r>
+          <w:rPr/>
+        </w:r>
+        <w:r>
+          <w:rPr/>
+        </w:r>
+        <w:r>
+          <w:rPr/>
+          <w:fldChar w:fldCharType="end"/>
+        </w:r>
         <w:r>
           <w:rPr>
             <w:webHidden/>
@@ -5429,6 +5568,53 @@
             <w:iCs/>
           </w:rPr>
           <w:t xml:space="preserve">Abbildung 2: </w:t>
+        </w:r>
+        <w:r>
+          <w:fldChar w:fldCharType="begin"/>
+        </w:r>
+        <w:r>
+          <w:rPr>
+            <w:rStyle w:val="Internetverknpfung"/>
+            <w:i/>
+            <w:iCs/>
+          </w:rPr>
+        </w:r>
+        <w:r>
+          <w:rPr>
+            <w:rStyle w:val="Internetverknpfung"/>
+            <w:i/>
+            <w:iCs/>
+          </w:rPr>
+        </w:r>
+        <w:r>
+          <w:rPr>
+            <w:rStyle w:val="Internetverknpfung"/>
+            <w:i/>
+            <w:iCs/>
+          </w:rPr>
+          <w:fldChar w:fldCharType="separate"/>
+        </w:r>
+        <w:r>
+          <w:rPr>
+            <w:rStyle w:val="Internetverknpfung"/>
+            <w:i/>
+            <w:iCs/>
+          </w:rPr>
+        </w:r>
+        <w:r>
+          <w:rPr>
+            <w:rStyle w:val="Internetverknpfung"/>
+            <w:i/>
+            <w:iCs/>
+          </w:rPr>
+        </w:r>
+        <w:r>
+          <w:rPr>
+            <w:rStyle w:val="Internetverknpfung"/>
+            <w:i/>
+            <w:iCs/>
+          </w:rPr>
+          <w:fldChar w:fldCharType="end"/>
         </w:r>
         <w:r>
           <w:rPr>
@@ -5502,8 +5688,8 @@
           <w:rFonts w:cs="Arial"/>
         </w:rPr>
       </w:pPr>
-      <w:bookmarkStart w:id="21" w:name="_Toc102464372"/>
-      <w:bookmarkStart w:id="22" w:name="_Toc99226948"/>
+      <w:bookmarkStart w:id="21" w:name="_Toc99226948"/>
+      <w:bookmarkStart w:id="22" w:name="_Toc102464372"/>
       <w:bookmarkEnd w:id="21"/>
       <w:bookmarkEnd w:id="22"/>
       <w:r>
@@ -6513,8 +6699,8 @@
           <w:rFonts w:cs="Arial"/>
         </w:rPr>
       </w:pPr>
-      <w:bookmarkStart w:id="41" w:name="_Toc102464373"/>
-      <w:bookmarkStart w:id="42" w:name="_Toc99226986"/>
+      <w:bookmarkStart w:id="41" w:name="_Toc99226986"/>
+      <w:bookmarkStart w:id="42" w:name="_Toc102464373"/>
       <w:bookmarkEnd w:id="41"/>
       <w:bookmarkEnd w:id="42"/>
       <w:r>
@@ -7301,18 +7487,18 @@
       <w:r>
         <w:rPr/>
       </w:r>
-      <w:bookmarkStart w:id="43" w:name="_Toc5067852651"/>
-      <w:bookmarkStart w:id="44" w:name="_Toc121798516"/>
-      <w:bookmarkStart w:id="45" w:name="_Toc102464375"/>
-      <w:bookmarkStart w:id="46" w:name="_Toc99227024"/>
-      <w:bookmarkStart w:id="47" w:name="_Toc102464374"/>
-      <w:bookmarkStart w:id="48" w:name="_Toc99227023"/>
-      <w:bookmarkStart w:id="49" w:name="_Toc5067852651"/>
-      <w:bookmarkStart w:id="50" w:name="_Toc121798516"/>
-      <w:bookmarkStart w:id="51" w:name="_Toc102464375"/>
-      <w:bookmarkStart w:id="52" w:name="_Toc99227024"/>
-      <w:bookmarkStart w:id="53" w:name="_Toc102464374"/>
-      <w:bookmarkStart w:id="54" w:name="_Toc99227023"/>
+      <w:bookmarkStart w:id="43" w:name="_Toc99227023"/>
+      <w:bookmarkStart w:id="44" w:name="_Toc102464374"/>
+      <w:bookmarkStart w:id="45" w:name="_Toc99227024"/>
+      <w:bookmarkStart w:id="46" w:name="_Toc102464375"/>
+      <w:bookmarkStart w:id="47" w:name="_Toc121798516"/>
+      <w:bookmarkStart w:id="48" w:name="_Toc5067852651"/>
+      <w:bookmarkStart w:id="49" w:name="_Toc99227023"/>
+      <w:bookmarkStart w:id="50" w:name="_Toc102464374"/>
+      <w:bookmarkStart w:id="51" w:name="_Toc99227024"/>
+      <w:bookmarkStart w:id="52" w:name="_Toc102464375"/>
+      <w:bookmarkStart w:id="53" w:name="_Toc121798516"/>
+      <w:bookmarkStart w:id="54" w:name="_Toc5067852651"/>
       <w:bookmarkEnd w:id="49"/>
       <w:bookmarkEnd w:id="50"/>
       <w:bookmarkEnd w:id="51"/>
@@ -7334,8 +7520,8 @@
         </w:rPr>
       </w:pPr>
       <w:hyperlink w:anchor="_Toc104240037">
-        <w:bookmarkStart w:id="55" w:name="_Toc506785267"/>
-        <w:bookmarkStart w:id="56" w:name="_Toc354063791"/>
+        <w:bookmarkStart w:id="55" w:name="_Toc354063791"/>
+        <w:bookmarkStart w:id="56" w:name="_Toc506785267"/>
         <w:bookmarkEnd w:id="55"/>
         <w:bookmarkEnd w:id="56"/>
         <w:r>
@@ -7380,8 +7566,8 @@
         <w:ind w:left="794" w:hanging="794"/>
         <w:rPr/>
       </w:pPr>
-      <w:bookmarkStart w:id="57" w:name="_Toc102464376"/>
-      <w:bookmarkStart w:id="58" w:name="_Toc99274281"/>
+      <w:bookmarkStart w:id="57" w:name="_Toc99274281"/>
+      <w:bookmarkStart w:id="58" w:name="_Toc102464376"/>
       <w:r>
         <w:rPr/>
         <w:t>Wer hat was gemacht</w:t>
@@ -7414,8 +7600,8 @@
         <w:tblLook w:firstRow="1" w:noVBand="1" w:lastRow="0" w:firstColumn="1" w:lastColumn="0" w:noHBand="0" w:val="04a0"/>
       </w:tblPr>
       <w:tblGrid>
-        <w:gridCol w:w="2258"/>
-        <w:gridCol w:w="4963"/>
+        <w:gridCol w:w="2257"/>
+        <w:gridCol w:w="4964"/>
         <w:gridCol w:w="2407"/>
       </w:tblGrid>
       <w:tr>
@@ -7424,7 +7610,7 @@
         </w:trPr>
         <w:tc>
           <w:tcPr>
-            <w:tcW w:w="2258" w:type="dxa"/>
+            <w:tcW w:w="2257" w:type="dxa"/>
             <w:cnfStyle w:val="001000000000" w:firstRow="0" w:lastRow="0" w:firstColumn="1" w:lastColumn="0" w:oddVBand="0" w:evenVBand="0" w:oddHBand="0" w:evenHBand="0" w:firstRowFirstColumn="0" w:firstRowLastColumn="0" w:lastRowFirstColumn="0" w:lastRowLastColumn="0"/>
             <w:tcBorders>
               <w:top w:val="single" w:sz="4" w:space="0" w:color="4F81BD"/>
@@ -7460,7 +7646,7 @@
         </w:tc>
         <w:tc>
           <w:tcPr>
-            <w:tcW w:w="4963" w:type="dxa"/>
+            <w:tcW w:w="4964" w:type="dxa"/>
             <w:tcBorders>
               <w:top w:val="single" w:sz="4" w:space="0" w:color="4F81BD"/>
               <w:left w:val="single" w:sz="4" w:space="0" w:color="4F81BD"/>
@@ -7537,7 +7723,7 @@
         </w:trPr>
         <w:tc>
           <w:tcPr>
-            <w:tcW w:w="2258" w:type="dxa"/>
+            <w:tcW w:w="2257" w:type="dxa"/>
             <w:cnfStyle w:val="001000000000" w:firstRow="0" w:lastRow="0" w:firstColumn="1" w:lastColumn="0" w:oddVBand="0" w:evenVBand="0" w:oddHBand="0" w:evenHBand="0" w:firstRowFirstColumn="0" w:firstRowLastColumn="0" w:lastRowFirstColumn="0" w:lastRowLastColumn="0"/>
             <w:tcBorders/>
             <w:shd w:color="auto" w:fill="DBE5F1" w:themeFill="accent1" w:themeFillTint="33" w:val="clear"/>
@@ -7574,7 +7760,7 @@
         </w:tc>
         <w:tc>
           <w:tcPr>
-            <w:tcW w:w="4963" w:type="dxa"/>
+            <w:tcW w:w="4964" w:type="dxa"/>
             <w:tcBorders/>
             <w:shd w:color="auto" w:fill="DBE5F1" w:themeFill="accent1" w:themeFillTint="33" w:val="clear"/>
           </w:tcPr>
@@ -7641,7 +7827,7 @@
         <w:trPr/>
         <w:tc>
           <w:tcPr>
-            <w:tcW w:w="2258" w:type="dxa"/>
+            <w:tcW w:w="2257" w:type="dxa"/>
             <w:cnfStyle w:val="001000000000" w:firstRow="0" w:lastRow="0" w:firstColumn="1" w:lastColumn="0" w:oddVBand="0" w:evenVBand="0" w:oddHBand="0" w:evenHBand="0" w:firstRowFirstColumn="0" w:firstRowLastColumn="0" w:lastRowFirstColumn="0" w:lastRowLastColumn="0"/>
             <w:tcBorders/>
           </w:tcPr>
@@ -7677,7 +7863,7 @@
         </w:tc>
         <w:tc>
           <w:tcPr>
-            <w:tcW w:w="4963" w:type="dxa"/>
+            <w:tcW w:w="4964" w:type="dxa"/>
             <w:tcBorders/>
           </w:tcPr>
           <w:p>
@@ -8804,7 +8990,6 @@
       </w:pPr>
       <w:rPr>
         <w:rFonts w:ascii="Symbol" w:hAnsi="Symbol" w:cs="Symbol" w:hint="default"/>
-        <w:color w:val="auto"/>
       </w:rPr>
     </w:lvl>
     <w:lvl w:ilvl="1">

</xml_diff>